<commit_message>
Update report content and enhance SQL test data with additional appointment entries and links
</commit_message>
<xml_diff>
--- a/Report.docx
+++ b/Report.docx
@@ -284,7 +284,15 @@
     </w:p>
     <w:p>
       <w:r>
-        <w:t>The health database contains 4 tables: patients, staff, appointments and audit_logs.</w:t>
+        <w:t xml:space="preserve">The health database contains 4 tables: patients, staff, appointments and </w:t>
+      </w:r>
+      <w:proofErr w:type="spellStart"/>
+      <w:r>
+        <w:t>audit_logs</w:t>
+      </w:r>
+      <w:proofErr w:type="spellEnd"/>
+      <w:r>
+        <w:t>.</w:t>
       </w:r>
     </w:p>
     <w:p>
@@ -320,7 +328,15 @@
         </w:numPr>
       </w:pPr>
       <w:r>
-        <w:t>The appointments table holds appointment details, such as the time and reason. It is also related to the patients table via the patientID column.</w:t>
+        <w:t xml:space="preserve">The appointments table holds appointment details, such as the time and reason. It is also related to the patients table via the </w:t>
+      </w:r>
+      <w:proofErr w:type="spellStart"/>
+      <w:r>
+        <w:t>patientID</w:t>
+      </w:r>
+      <w:proofErr w:type="spellEnd"/>
+      <w:r>
+        <w:t xml:space="preserve"> column.</w:t>
       </w:r>
     </w:p>
     <w:p>
@@ -332,7 +348,15 @@
         </w:numPr>
       </w:pPr>
       <w:r>
-        <w:t>The audit_logs table is where a log of user interactions is kept for security purposes.</w:t>
+        <w:t xml:space="preserve">The </w:t>
+      </w:r>
+      <w:proofErr w:type="spellStart"/>
+      <w:r>
+        <w:t>audit_logs</w:t>
+      </w:r>
+      <w:proofErr w:type="spellEnd"/>
+      <w:r>
+        <w:t xml:space="preserve"> table is where a log of user interactions is kept for security purposes.</w:t>
       </w:r>
     </w:p>
     <w:p>
@@ -388,6 +412,9 @@
     </w:p>
     <w:p>
       <w:r>
+        <w:rPr>
+          <w:noProof/>
+        </w:rPr>
         <w:drawing>
           <wp:inline distT="0" distB="0" distL="0" distR="0" wp14:anchorId="4A6BA6B5" wp14:editId="28E9F147">
             <wp:extent cx="5731510" cy="6326505"/>
@@ -452,6 +479,9 @@
     </w:p>
     <w:p>
       <w:r>
+        <w:rPr>
+          <w:noProof/>
+        </w:rPr>
         <w:drawing>
           <wp:inline distT="0" distB="0" distL="0" distR="0" wp14:anchorId="02BFE8EB" wp14:editId="7AB6DC7A">
             <wp:extent cx="5731510" cy="3920490"/>
@@ -496,6 +526,9 @@
     </w:p>
     <w:p>
       <w:r>
+        <w:rPr>
+          <w:noProof/>
+        </w:rPr>
         <w:lastRenderedPageBreak/>
         <w:drawing>
           <wp:inline distT="0" distB="0" distL="0" distR="0" wp14:anchorId="61080F8B" wp14:editId="055DF67C">
@@ -541,6 +574,9 @@
     </w:p>
     <w:p>
       <w:r>
+        <w:rPr>
+          <w:noProof/>
+        </w:rPr>
         <w:lastRenderedPageBreak/>
         <w:drawing>
           <wp:inline distT="0" distB="0" distL="0" distR="0" wp14:anchorId="73F13721" wp14:editId="635B7608">
@@ -581,13 +617,7 @@
     </w:p>
     <w:p>
       <w:r>
-        <w:t xml:space="preserve">The dashboard presents the </w:t>
-      </w:r>
-      <w:r>
-        <w:t>user</w:t>
-      </w:r>
-      <w:r>
-        <w:t xml:space="preserve"> with links to seamlessly book, view and edit appointments.</w:t>
+        <w:t>The dashboard presents the user with links to seamlessly book, view and edit appointments.</w:t>
       </w:r>
     </w:p>
     <w:p>
@@ -615,6 +645,9 @@
     </w:p>
     <w:p>
       <w:r>
+        <w:rPr>
+          <w:noProof/>
+        </w:rPr>
         <w:lastRenderedPageBreak/>
         <w:drawing>
           <wp:inline distT="0" distB="0" distL="0" distR="0" wp14:anchorId="7E06E9E2" wp14:editId="7D8867E5">
@@ -669,6 +702,9 @@
     </w:p>
     <w:p>
       <w:r>
+        <w:rPr>
+          <w:noProof/>
+        </w:rPr>
         <w:drawing>
           <wp:inline distT="0" distB="0" distL="0" distR="0" wp14:anchorId="03B6AD94" wp14:editId="063465EE">
             <wp:extent cx="929971" cy="3263900"/>
@@ -722,6 +758,9 @@
     </w:p>
     <w:p>
       <w:r>
+        <w:rPr>
+          <w:noProof/>
+        </w:rPr>
         <w:drawing>
           <wp:inline distT="0" distB="0" distL="0" distR="0" wp14:anchorId="6B41EC5F" wp14:editId="66D708F9">
             <wp:extent cx="3327400" cy="2843345"/>
@@ -779,6 +818,9 @@
     </w:p>
     <w:p>
       <w:r>
+        <w:rPr>
+          <w:noProof/>
+        </w:rPr>
         <w:drawing>
           <wp:inline distT="0" distB="0" distL="0" distR="0" wp14:anchorId="13C9097B" wp14:editId="6288C15E">
             <wp:extent cx="2952911" cy="2978150"/>
@@ -818,13 +860,7 @@
     </w:p>
     <w:p>
       <w:r>
-        <w:t>From here</w:t>
-      </w:r>
-      <w:r>
-        <w:t>,</w:t>
-      </w:r>
-      <w:r>
-        <w:t xml:space="preserve"> staff </w:t>
+        <w:t xml:space="preserve">From here, staff </w:t>
       </w:r>
       <w:proofErr w:type="gramStart"/>
       <w:r>
@@ -832,22 +868,18 @@
       </w:r>
       <w:proofErr w:type="gramEnd"/>
       <w:r>
-        <w:t xml:space="preserve"> choose to view more details </w:t>
-      </w:r>
-      <w:r>
-        <w:t xml:space="preserve">about </w:t>
-      </w:r>
-      <w:r>
-        <w:t>the patient</w:t>
-      </w:r>
-      <w:r>
-        <w:t xml:space="preserve"> if they needed their contact information. The patient details page also contains the patient’s appointments.</w:t>
+        <w:t xml:space="preserve"> choose to view more details about the patient if they needed their contact information. The patient details page also contains the patient’s appointments.</w:t>
       </w:r>
     </w:p>
     <w:p>
       <w:r>
         <w:lastRenderedPageBreak/>
         <w:t>Staff could also choose to book an appointment for a patient. This feature was added as a safety net for patients, who may get stuck online, and call the clinic to book an appointment over the phone.</w:t>
+      </w:r>
+    </w:p>
+    <w:p>
+      <w:r>
+        <w:t>Booker is plain and looks incredibly basic. Very little CSS was used in Booker’s creation. While on one hand, this could be seen as taking away from user experience, on the other hand, this means that Booker is a blank canvas for organisations that choose to use it.</w:t>
       </w:r>
     </w:p>
     <w:p>
@@ -922,6 +954,9 @@
     </w:p>
     <w:p>
       <w:r>
+        <w:rPr>
+          <w:noProof/>
+        </w:rPr>
         <w:lastRenderedPageBreak/>
         <w:drawing>
           <wp:inline distT="0" distB="0" distL="0" distR="0" wp14:anchorId="7917E796" wp14:editId="1ABDF703">
@@ -961,6 +996,90 @@
       </w:r>
     </w:p>
     <w:p>
+      <w:r>
+        <w:t>Below is the validation done when bookings are made.</w:t>
+      </w:r>
+    </w:p>
+    <w:p>
+      <w:r>
+        <w:lastRenderedPageBreak/>
+        <w:drawing>
+          <wp:inline distT="0" distB="0" distL="0" distR="0" wp14:anchorId="2389D4B3" wp14:editId="6F4703FF">
+            <wp:extent cx="5731510" cy="4957445"/>
+            <wp:effectExtent l="0" t="0" r="2540" b="0"/>
+            <wp:docPr id="1219327402" name="Picture 1"/>
+            <wp:cNvGraphicFramePr>
+              <a:graphicFrameLocks xmlns:a="http://schemas.openxmlformats.org/drawingml/2006/main" noChangeAspect="1"/>
+            </wp:cNvGraphicFramePr>
+            <a:graphic xmlns:a="http://schemas.openxmlformats.org/drawingml/2006/main">
+              <a:graphicData uri="http://schemas.openxmlformats.org/drawingml/2006/picture">
+                <pic:pic xmlns:pic="http://schemas.openxmlformats.org/drawingml/2006/picture">
+                  <pic:nvPicPr>
+                    <pic:cNvPr id="1219327402" name=""/>
+                    <pic:cNvPicPr/>
+                  </pic:nvPicPr>
+                  <pic:blipFill>
+                    <a:blip r:embed="rId16"/>
+                    <a:stretch>
+                      <a:fillRect/>
+                    </a:stretch>
+                  </pic:blipFill>
+                  <pic:spPr>
+                    <a:xfrm>
+                      <a:off x="0" y="0"/>
+                      <a:ext cx="5731510" cy="4957445"/>
+                    </a:xfrm>
+                    <a:prstGeom prst="rect">
+                      <a:avLst/>
+                    </a:prstGeom>
+                  </pic:spPr>
+                </pic:pic>
+              </a:graphicData>
+            </a:graphic>
+          </wp:inline>
+        </w:drawing>
+      </w:r>
+    </w:p>
+    <w:p>
+      <w:r>
+        <w:drawing>
+          <wp:inline distT="0" distB="0" distL="0" distR="0" wp14:anchorId="77F08E02" wp14:editId="5BFCC85E">
+            <wp:extent cx="5731510" cy="2285365"/>
+            <wp:effectExtent l="0" t="0" r="2540" b="635"/>
+            <wp:docPr id="2018775150" name="Picture 1"/>
+            <wp:cNvGraphicFramePr>
+              <a:graphicFrameLocks xmlns:a="http://schemas.openxmlformats.org/drawingml/2006/main" noChangeAspect="1"/>
+            </wp:cNvGraphicFramePr>
+            <a:graphic xmlns:a="http://schemas.openxmlformats.org/drawingml/2006/main">
+              <a:graphicData uri="http://schemas.openxmlformats.org/drawingml/2006/picture">
+                <pic:pic xmlns:pic="http://schemas.openxmlformats.org/drawingml/2006/picture">
+                  <pic:nvPicPr>
+                    <pic:cNvPr id="2018775150" name=""/>
+                    <pic:cNvPicPr/>
+                  </pic:nvPicPr>
+                  <pic:blipFill>
+                    <a:blip r:embed="rId17"/>
+                    <a:stretch>
+                      <a:fillRect/>
+                    </a:stretch>
+                  </pic:blipFill>
+                  <pic:spPr>
+                    <a:xfrm>
+                      <a:off x="0" y="0"/>
+                      <a:ext cx="5731510" cy="2285365"/>
+                    </a:xfrm>
+                    <a:prstGeom prst="rect">
+                      <a:avLst/>
+                    </a:prstGeom>
+                  </pic:spPr>
+                </pic:pic>
+              </a:graphicData>
+            </a:graphic>
+          </wp:inline>
+        </w:drawing>
+      </w:r>
+    </w:p>
+    <w:p>
       <w:pPr>
         <w:spacing w:after="0"/>
       </w:pPr>
@@ -1033,6 +1152,7 @@
         <w:spacing w:after="0"/>
       </w:pPr>
       <w:r>
+        <w:lastRenderedPageBreak/>
         <w:t>Details that are logged for these activities include:</w:t>
       </w:r>
     </w:p>
@@ -1079,11 +1199,7 @@
     </w:p>
     <w:p>
       <w:r>
-        <w:t xml:space="preserve">Imagine a scenario where patient details were leaked. The log could be used to identify that a particular staff viewed the details of a certain patient last week Monday. This </w:t>
-      </w:r>
-      <w:r>
-        <w:lastRenderedPageBreak/>
-        <w:t>information could be used in addition to other information to discover the staff that was the culprit.</w:t>
+        <w:t>Imagine a scenario where patient details were leaked. The log could be used to identify that a particular staff viewed the details of a certain patient last week Monday. This information could be used in addition to other information to discover the staff that was the culprit.</w:t>
       </w:r>
     </w:p>
     <w:p>
@@ -1099,6 +1215,9 @@
     </w:p>
     <w:p>
       <w:r>
+        <w:rPr>
+          <w:noProof/>
+        </w:rPr>
         <w:drawing>
           <wp:inline distT="0" distB="0" distL="0" distR="0" wp14:anchorId="7B14E5D9" wp14:editId="607B56A0">
             <wp:extent cx="5731510" cy="1214120"/>
@@ -1115,7 +1234,7 @@
                     <pic:cNvPicPr/>
                   </pic:nvPicPr>
                   <pic:blipFill>
-                    <a:blip r:embed="rId16"/>
+                    <a:blip r:embed="rId18"/>
                     <a:stretch>
                       <a:fillRect/>
                     </a:stretch>
@@ -1143,6 +1262,9 @@
     </w:p>
     <w:p>
       <w:r>
+        <w:rPr>
+          <w:noProof/>
+        </w:rPr>
         <w:drawing>
           <wp:inline distT="0" distB="0" distL="0" distR="0" wp14:anchorId="4AF98DB1" wp14:editId="2CBBF101">
             <wp:extent cx="5731510" cy="488315"/>
@@ -1159,7 +1281,7 @@
                     <pic:cNvPicPr/>
                   </pic:nvPicPr>
                   <pic:blipFill>
-                    <a:blip r:embed="rId17"/>
+                    <a:blip r:embed="rId19"/>
                     <a:stretch>
                       <a:fillRect/>
                     </a:stretch>
@@ -1199,13 +1321,24 @@
     </w:p>
     <w:p>
       <w:r>
-        <w:t xml:space="preserve">AI was not used </w:t>
-      </w:r>
-      <w:r>
-        <w:t>in</w:t>
-      </w:r>
-      <w:r>
-        <w:t xml:space="preserve"> the creation of Booker.</w:t>
+        <w:t xml:space="preserve">AI was used sparingly in the creation of Booker. When </w:t>
+      </w:r>
+      <w:r>
+        <w:t xml:space="preserve">AI was </w:t>
+      </w:r>
+      <w:r>
+        <w:t>used, it was</w:t>
+      </w:r>
+      <w:r>
+        <w:t xml:space="preserve"> used in supplement to other resources, mainly </w:t>
+      </w:r>
+      <w:proofErr w:type="gramStart"/>
+      <w:r>
+        <w:t>as a way to</w:t>
+      </w:r>
+      <w:proofErr w:type="gramEnd"/>
+      <w:r>
+        <w:t xml:space="preserve"> quickly refer to documentation.</w:t>
       </w:r>
     </w:p>
     <w:sectPr>
@@ -2174,6 +2307,7 @@
   <w:style w:type="character" w:default="1" w:styleId="DefaultParagraphFont">
     <w:name w:val="Default Paragraph Font"/>
     <w:uiPriority w:val="1"/>
+    <w:semiHidden/>
     <w:unhideWhenUsed/>
   </w:style>
   <w:style w:type="table" w:default="1" w:styleId="TableNormal">

</xml_diff>